<commit_message>
Updating figures, captions, and fixing citations.
</commit_message>
<xml_diff>
--- a/Manuscript/doc_template.docx
+++ b/Manuscript/doc_template.docx
@@ -36,10 +36,24 @@
     </w:p>
     <w:p>
       <w:pPr>
-        <w:pStyle w:val="Heading1"/>
+        <w:rPr>
+          <w:rFonts w:eastAsiaTheme="majorEastAsia" w:cstheme="majorBidi"/>
+          <w:b/>
+          <w:bCs/>
+          <w:szCs w:val="32"/>
+        </w:rPr>
       </w:pPr>
       <w:bookmarkStart w:id="0" w:name="introduction"/>
       <w:r>
+        <w:br w:type="page"/>
+      </w:r>
+    </w:p>
+    <w:p>
+      <w:pPr>
+        <w:pStyle w:val="Heading1"/>
+      </w:pPr>
+      <w:r>
+        <w:lastRenderedPageBreak/>
         <w:t>Heading 1</w:t>
       </w:r>
     </w:p>

</xml_diff>